<commit_message>
modified:   index.html 	modified:   modules/bt0.js 	modified:   modules/bt1.js 	new file:   modules/bt10.js 	new file:   modules/bt11.js 	modified:   modules/bt2.js 	modified:   modules/bt3.js 	modified:   modules/bt6.js 	modified:   modules/bt7.js 	new file:   modules/bt8.js 	new file:   modules/bt9.js 	new file:   "\350\252\252\346\230\216\346\226\207\344\273\266/~$\351\253\224\346\270\254\350\251\246\350\246\217\345\212\203\346\233\270.docx" 	modified:   "\350\252\252\346\230\216\346\226\207\344\273\266/\350\273\237\351\253\224\346\270\254\350\251\246\350\246\217\345\212\203\346\233\270.docx"
</commit_message>
<xml_diff>
--- a/說明文件/軟體測試規劃書.docx
+++ b/說明文件/軟體測試規劃書.docx
@@ -202,33 +202,11 @@
       <w:pPr>
         <w:ind w:leftChars="200" w:left="480"/>
       </w:pPr>
-      <w:proofErr w:type="gramStart"/>
-      <w:r>
-        <w:rPr>
-          <w:rFonts w:hint="eastAsia"/>
-        </w:rPr>
-        <w:t>試兩部份</w:t>
-      </w:r>
-      <w:proofErr w:type="gramEnd"/>
-      <w:r>
-        <w:rPr>
-          <w:rFonts w:hint="eastAsia"/>
-        </w:rPr>
-        <w:t>來含</w:t>
-      </w:r>
-      <w:proofErr w:type="gramStart"/>
-      <w:r>
-        <w:rPr>
-          <w:rFonts w:hint="eastAsia"/>
-        </w:rPr>
-        <w:t>括</w:t>
-      </w:r>
-      <w:proofErr w:type="gramEnd"/>
-      <w:r>
-        <w:rPr>
-          <w:rFonts w:hint="eastAsia"/>
-        </w:rPr>
-        <w:t>，其流程如下圖所示。</w:t>
+      <w:r>
+        <w:rPr>
+          <w:rFonts w:hint="eastAsia"/>
+        </w:rPr>
+        <w:t>試兩部份來含括，其流程如下圖所示。</w:t>
       </w:r>
     </w:p>
     <w:p>
@@ -572,21 +550,7 @@
               <w:rPr>
                 <w:rFonts w:hint="eastAsia"/>
               </w:rPr>
-              <w:t>號</w:t>
-            </w:r>
-            <w:proofErr w:type="gramStart"/>
-            <w:r>
-              <w:rPr>
-                <w:rFonts w:hint="eastAsia"/>
-              </w:rPr>
-              <w:t>誌</w:t>
-            </w:r>
-            <w:proofErr w:type="gramEnd"/>
-            <w:r>
-              <w:rPr>
-                <w:rFonts w:hint="eastAsia"/>
-              </w:rPr>
-              <w:t>控制邏輯</w:t>
+              <w:t>號誌控制邏輯</w:t>
             </w:r>
           </w:p>
         </w:tc>
@@ -675,21 +639,7 @@
               <w:rPr>
                 <w:rFonts w:hint="eastAsia"/>
               </w:rPr>
-              <w:t>號</w:t>
-            </w:r>
-            <w:proofErr w:type="gramStart"/>
-            <w:r>
-              <w:rPr>
-                <w:rFonts w:hint="eastAsia"/>
-              </w:rPr>
-              <w:t>誌</w:t>
-            </w:r>
-            <w:proofErr w:type="gramEnd"/>
-            <w:r>
-              <w:rPr>
-                <w:rFonts w:hint="eastAsia"/>
-              </w:rPr>
-              <w:t>時制規劃</w:t>
+              <w:t>號誌時制規劃</w:t>
             </w:r>
           </w:p>
         </w:tc>
@@ -1145,8 +1095,6 @@
         </w:rPr>
         <w:t>條件</w:t>
       </w:r>
-      <w:bookmarkStart w:id="0" w:name="_GoBack"/>
-      <w:bookmarkEnd w:id="0"/>
     </w:p>
     <w:p>
       <w:pPr>
@@ -1223,21 +1171,7 @@
         <w:rPr>
           <w:rFonts w:hint="eastAsia"/>
         </w:rPr>
-        <w:t>最近巴士通過、路口號</w:t>
-      </w:r>
-      <w:proofErr w:type="gramStart"/>
-      <w:r>
-        <w:rPr>
-          <w:rFonts w:hint="eastAsia"/>
-        </w:rPr>
-        <w:t>誌</w:t>
-      </w:r>
-      <w:proofErr w:type="gramEnd"/>
-      <w:r>
-        <w:rPr>
-          <w:rFonts w:hint="eastAsia"/>
-        </w:rPr>
-        <w:t>控制邏輯、綠燈倒數、觸發點等資訊</w:t>
+        <w:t>最近巴士通過、路口號誌控制邏輯、綠燈倒數、觸發點等資訊</w:t>
       </w:r>
       <w:r>
         <w:rPr>
@@ -1261,16 +1195,8 @@
         <w:rPr>
           <w:rFonts w:hint="eastAsia"/>
         </w:rPr>
-        <w:t>路口為當前路口與下兩</w:t>
-      </w:r>
-      <w:proofErr w:type="gramStart"/>
-      <w:r>
-        <w:rPr>
-          <w:rFonts w:hint="eastAsia"/>
-        </w:rPr>
-        <w:t>個</w:t>
-      </w:r>
-      <w:proofErr w:type="gramEnd"/>
+        <w:t>路口為當前路口與下兩個</w:t>
+      </w:r>
       <w:r>
         <w:rPr>
           <w:rFonts w:hint="eastAsia"/>
@@ -1330,23 +1256,7 @@
           <w:rFonts w:hint="eastAsia"/>
           <w:b/>
         </w:rPr>
-        <w:t>號</w:t>
-      </w:r>
-      <w:proofErr w:type="gramStart"/>
-      <w:r>
-        <w:rPr>
-          <w:rFonts w:hint="eastAsia"/>
-          <w:b/>
-        </w:rPr>
-        <w:t>誌</w:t>
-      </w:r>
-      <w:proofErr w:type="gramEnd"/>
-      <w:r>
-        <w:rPr>
-          <w:rFonts w:hint="eastAsia"/>
-          <w:b/>
-        </w:rPr>
-        <w:t>控制邏輯</w:t>
+        <w:t>號誌控制邏輯</w:t>
       </w:r>
     </w:p>
     <w:p>
@@ -1368,44 +1278,8 @@
         <w:rPr>
           <w:rFonts w:hint="eastAsia"/>
         </w:rPr>
-        <w:t>各路口號</w:t>
-      </w:r>
-      <w:proofErr w:type="gramStart"/>
-      <w:r>
-        <w:rPr>
-          <w:rFonts w:hint="eastAsia"/>
-        </w:rPr>
-        <w:t>誌</w:t>
-      </w:r>
-      <w:proofErr w:type="gramEnd"/>
-      <w:r>
-        <w:rPr>
-          <w:rFonts w:hint="eastAsia"/>
-        </w:rPr>
-        <w:t>可以點擊，點擊後依序切換路口控制行為：定時</w:t>
-      </w:r>
-      <w:proofErr w:type="gramStart"/>
-      <w:r>
-        <w:rPr>
-          <w:rFonts w:hint="eastAsia"/>
-        </w:rPr>
-        <w:t>時</w:t>
-      </w:r>
-      <w:proofErr w:type="gramEnd"/>
-      <w:r>
-        <w:rPr>
-          <w:rFonts w:hint="eastAsia"/>
-        </w:rPr>
-        <w:t>制、優先號</w:t>
-      </w:r>
-      <w:proofErr w:type="gramStart"/>
-      <w:r>
-        <w:rPr>
-          <w:rFonts w:hint="eastAsia"/>
-        </w:rPr>
-        <w:t>誌</w:t>
-      </w:r>
-      <w:proofErr w:type="gramEnd"/>
+        <w:t>各路口號誌可以點擊，點擊後依序切換路口控制行為：定時時制、優先號誌</w:t>
+      </w:r>
       <w:r>
         <w:rPr>
           <w:rFonts w:hint="eastAsia"/>
@@ -1432,35 +1306,7 @@
         <w:rPr>
           <w:rFonts w:hint="eastAsia"/>
         </w:rPr>
-        <w:t>各路口號</w:t>
-      </w:r>
-      <w:proofErr w:type="gramStart"/>
-      <w:r>
-        <w:rPr>
-          <w:rFonts w:hint="eastAsia"/>
-        </w:rPr>
-        <w:t>誌</w:t>
-      </w:r>
-      <w:proofErr w:type="gramEnd"/>
-      <w:r>
-        <w:rPr>
-          <w:rFonts w:hint="eastAsia"/>
-        </w:rPr>
-        <w:t>點選時除了切換路口號</w:t>
-      </w:r>
-      <w:proofErr w:type="gramStart"/>
-      <w:r>
-        <w:rPr>
-          <w:rFonts w:hint="eastAsia"/>
-        </w:rPr>
-        <w:t>誌</w:t>
-      </w:r>
-      <w:proofErr w:type="gramEnd"/>
-      <w:r>
-        <w:rPr>
-          <w:rFonts w:hint="eastAsia"/>
-        </w:rPr>
-        <w:t>，將一併與底部資訊顯示時空圖。</w:t>
+        <w:t>各路口號誌點選時除了切換路口號誌，將一併與底部資訊顯示時空圖。</w:t>
       </w:r>
     </w:p>
     <w:p>
@@ -1594,14 +1440,12 @@
         </w:rPr>
         <w:t>AVI(</w:t>
       </w:r>
-      <w:proofErr w:type="gramStart"/>
       <w:r>
         <w:rPr>
           <w:rFonts w:hint="eastAsia"/>
         </w:rPr>
         <w:t>影像窗格</w:t>
       </w:r>
-      <w:proofErr w:type="gramEnd"/>
       <w:r>
         <w:rPr>
           <w:rFonts w:hint="eastAsia"/>
@@ -1618,27 +1462,13 @@
         <w:rPr>
           <w:rFonts w:hint="eastAsia"/>
         </w:rPr>
-        <w:t>下方</w:t>
-      </w:r>
-      <w:proofErr w:type="gramStart"/>
-      <w:r>
-        <w:rPr>
-          <w:rFonts w:hint="eastAsia"/>
-        </w:rPr>
-        <w:t>資訊欄只</w:t>
-      </w:r>
-      <w:r>
-        <w:rPr>
-          <w:rFonts w:hint="eastAsia"/>
-        </w:rPr>
-        <w:t>顯示</w:t>
-      </w:r>
-      <w:proofErr w:type="gramEnd"/>
-      <w:r>
-        <w:rPr>
-          <w:rFonts w:hint="eastAsia"/>
-        </w:rPr>
-        <w:t>單一路口之設備資訊</w:t>
+        <w:t>下方資訊欄只</w:t>
+      </w:r>
+      <w:r>
+        <w:rPr>
+          <w:rFonts w:hint="eastAsia"/>
+        </w:rPr>
+        <w:t>顯示單一路口之設備資訊</w:t>
       </w:r>
       <w:r>
         <w:rPr>
@@ -1669,16 +1499,8 @@
         <w:rPr>
           <w:rFonts w:hint="eastAsia"/>
         </w:rPr>
-        <w:t>號</w:t>
-      </w:r>
-      <w:proofErr w:type="gramStart"/>
-      <w:r>
-        <w:rPr>
-          <w:rFonts w:hint="eastAsia"/>
-        </w:rPr>
-        <w:t>誌</w:t>
-      </w:r>
-      <w:proofErr w:type="gramEnd"/>
+        <w:t>號誌</w:t>
+      </w:r>
       <w:r>
         <w:rPr>
           <w:rFonts w:hint="eastAsia"/>
@@ -1712,16 +1534,8 @@
         <w:rPr>
           <w:rFonts w:hint="eastAsia"/>
         </w:rPr>
-        <w:t>號</w:t>
-      </w:r>
-      <w:proofErr w:type="gramStart"/>
-      <w:r>
-        <w:rPr>
-          <w:rFonts w:hint="eastAsia"/>
-        </w:rPr>
-        <w:t>誌</w:t>
-      </w:r>
-      <w:proofErr w:type="gramEnd"/>
+        <w:t>號誌</w:t>
+      </w:r>
       <w:r>
         <w:rPr>
           <w:rFonts w:hint="eastAsia"/>
@@ -1752,14 +1566,12 @@
         </w:rPr>
         <w:t>、</w:t>
       </w:r>
-      <w:proofErr w:type="spellStart"/>
       <w:r>
         <w:rPr>
           <w:rFonts w:hint="eastAsia"/>
         </w:rPr>
         <w:t>Tod</w:t>
       </w:r>
-      <w:proofErr w:type="spellEnd"/>
       <w:r>
         <w:rPr>
           <w:rFonts w:hint="eastAsia"/>
@@ -1782,19 +1594,11 @@
         </w:rPr>
         <w:t>當前</w:t>
       </w:r>
-      <w:proofErr w:type="gramStart"/>
-      <w:r>
-        <w:rPr>
-          <w:rFonts w:hint="eastAsia"/>
-        </w:rPr>
-        <w:t>路口號控邏輯</w:t>
-      </w:r>
-      <w:proofErr w:type="gramEnd"/>
-      <w:r>
-        <w:rPr>
-          <w:rFonts w:hint="eastAsia"/>
-        </w:rPr>
-        <w:t>查詢</w:t>
+      <w:r>
+        <w:rPr>
+          <w:rFonts w:hint="eastAsia"/>
+        </w:rPr>
+        <w:t>路口號控邏輯查詢</w:t>
       </w:r>
     </w:p>
     <w:p>
@@ -1848,16 +1652,8 @@
         <w:rPr>
           <w:rFonts w:hint="eastAsia"/>
         </w:rPr>
-        <w:t>、優先號</w:t>
-      </w:r>
-      <w:proofErr w:type="gramStart"/>
-      <w:r>
-        <w:rPr>
-          <w:rFonts w:hint="eastAsia"/>
-        </w:rPr>
-        <w:t>誌</w:t>
-      </w:r>
-      <w:proofErr w:type="gramEnd"/>
+        <w:t>、優先號誌</w:t>
+      </w:r>
       <w:r>
         <w:rPr>
           <w:rFonts w:hint="eastAsia"/>
@@ -1946,21 +1742,7 @@
         <w:rPr>
           <w:rFonts w:hint="eastAsia"/>
         </w:rPr>
-        <w:t>點選路段後底下</w:t>
-      </w:r>
-      <w:proofErr w:type="gramStart"/>
-      <w:r>
-        <w:rPr>
-          <w:rFonts w:hint="eastAsia"/>
-        </w:rPr>
-        <w:t>資訊欄將顯示</w:t>
-      </w:r>
-      <w:proofErr w:type="gramEnd"/>
-      <w:r>
-        <w:rPr>
-          <w:rFonts w:hint="eastAsia"/>
-        </w:rPr>
-        <w:t>該路段之車站間路口之分段簡圖，並以顏色標示車流量，並顯示快捷巴士與一般小客車之旅行時間比對資訊。</w:t>
+        <w:t>點選路段後底下資訊欄將顯示該路段之車站間路口之分段簡圖，並以顏色標示車流量，並顯示快捷巴士與一般小客車之旅行時間比對資訊。</w:t>
       </w:r>
     </w:p>
     <w:p/>
@@ -2390,7 +2172,16 @@
                 <w:rFonts w:hint="eastAsia"/>
                 <w:b/>
               </w:rPr>
-              <w:t xml:space="preserve">　　</w:t>
+              <w:t xml:space="preserve">　</w:t>
+            </w:r>
+            <w:bookmarkStart w:id="0" w:name="_GoBack"/>
+            <w:bookmarkEnd w:id="0"/>
+            <w:r>
+              <w:rPr>
+                <w:rFonts w:hint="eastAsia"/>
+                <w:b/>
+              </w:rPr>
+              <w:t xml:space="preserve">　</w:t>
             </w:r>
             <w:r>
               <w:rPr>
@@ -2499,21 +2290,7 @@
               <w:rPr>
                 <w:rFonts w:hint="eastAsia"/>
               </w:rPr>
-              <w:t>號</w:t>
-            </w:r>
-            <w:proofErr w:type="gramStart"/>
-            <w:r>
-              <w:rPr>
-                <w:rFonts w:hint="eastAsia"/>
-              </w:rPr>
-              <w:t>誌</w:t>
-            </w:r>
-            <w:proofErr w:type="gramEnd"/>
-            <w:r>
-              <w:rPr>
-                <w:rFonts w:hint="eastAsia"/>
-              </w:rPr>
-              <w:t>控制邏輯</w:t>
+              <w:t>號誌控制邏輯</w:t>
             </w:r>
           </w:p>
         </w:tc>

</xml_diff>